<commit_message>
Update final version version before the proofreading
</commit_message>
<xml_diff>
--- a/Smart_App_Final.docx
+++ b/Smart_App_Final.docx
@@ -1,6 +1,6 @@
 
 <file path=word/document.xml><?xml version="1.0" encoding="utf-8"?>
-<w:document xmlns:wpc="http://schemas.microsoft.com/office/word/2010/wordprocessingCanvas" xmlns:cx="http://schemas.microsoft.com/office/drawing/2014/chartex" xmlns:cx1="http://schemas.microsoft.com/office/drawing/2015/9/8/chartex" xmlns:mc="http://schemas.openxmlformats.org/markup-compatibility/2006" xmlns:o="urn:schemas-microsoft-com:office:office" xmlns:r="http://schemas.openxmlformats.org/officeDocument/2006/relationships" xmlns:m="http://schemas.openxmlformats.org/officeDocument/2006/math" xmlns:v="urn:schemas-microsoft-com:vml" xmlns:wp14="http://schemas.microsoft.com/office/word/2010/wordprocessingDrawing" xmlns:wp="http://schemas.openxmlformats.org/drawingml/2006/wordprocessingDrawing" xmlns:w10="urn:schemas-microsoft-com:office:word" xmlns:w="http://schemas.openxmlformats.org/wordprocessingml/2006/main" xmlns:w14="http://schemas.microsoft.com/office/word/2010/wordml" xmlns:w15="http://schemas.microsoft.com/office/word/2012/wordml" xmlns:w16se="http://schemas.microsoft.com/office/word/2015/wordml/symex" xmlns:wpg="http://schemas.microsoft.com/office/word/2010/wordprocessingGroup" xmlns:wpi="http://schemas.microsoft.com/office/word/2010/wordprocessingInk" xmlns:wne="http://schemas.microsoft.com/office/word/2006/wordml" xmlns:wps="http://schemas.microsoft.com/office/word/2010/wordprocessingShape" mc:Ignorable="w14 w15 w16se wp14">
+<w:document xmlns:wpc="http://schemas.microsoft.com/office/word/2010/wordprocessingCanvas" xmlns:cx="http://schemas.microsoft.com/office/drawing/2014/chartex" xmlns:cx1="http://schemas.microsoft.com/office/drawing/2015/9/8/chartex" xmlns:cx2="http://schemas.microsoft.com/office/drawing/2015/10/21/chartex" xmlns:cx3="http://schemas.microsoft.com/office/drawing/2016/5/9/chartex" xmlns:cx4="http://schemas.microsoft.com/office/drawing/2016/5/10/chartex" xmlns:cx5="http://schemas.microsoft.com/office/drawing/2016/5/11/chartex" xmlns:cx6="http://schemas.microsoft.com/office/drawing/2016/5/12/chartex" xmlns:cx7="http://schemas.microsoft.com/office/drawing/2016/5/13/chartex" xmlns:cx8="http://schemas.microsoft.com/office/drawing/2016/5/14/chartex" xmlns:mc="http://schemas.openxmlformats.org/markup-compatibility/2006" xmlns:aink="http://schemas.microsoft.com/office/drawing/2016/ink" xmlns:am3d="http://schemas.microsoft.com/office/drawing/2017/model3d" xmlns:o="urn:schemas-microsoft-com:office:office" xmlns:r="http://schemas.openxmlformats.org/officeDocument/2006/relationships" xmlns:m="http://schemas.openxmlformats.org/officeDocument/2006/math" xmlns:v="urn:schemas-microsoft-com:vml" xmlns:wp14="http://schemas.microsoft.com/office/word/2010/wordprocessingDrawing" xmlns:wp="http://schemas.openxmlformats.org/drawingml/2006/wordprocessingDrawing" xmlns:w10="urn:schemas-microsoft-com:office:word" xmlns:w="http://schemas.openxmlformats.org/wordprocessingml/2006/main" xmlns:w14="http://schemas.microsoft.com/office/word/2010/wordml" xmlns:w15="http://schemas.microsoft.com/office/word/2012/wordml" xmlns:w16cex="http://schemas.microsoft.com/office/word/2018/wordml/cex" xmlns:w16cid="http://schemas.microsoft.com/office/word/2016/wordml/cid" xmlns:w16="http://schemas.microsoft.com/office/word/2018/wordml" xmlns:w16se="http://schemas.microsoft.com/office/word/2015/wordml/symex" xmlns:wpg="http://schemas.microsoft.com/office/word/2010/wordprocessingGroup" xmlns:wpi="http://schemas.microsoft.com/office/word/2010/wordprocessingInk" xmlns:wne="http://schemas.microsoft.com/office/word/2006/wordml" xmlns:wps="http://schemas.microsoft.com/office/word/2010/wordprocessingShape" mc:Ignorable="w14 w15 w16se w16cid w16 w16cex wp14">
   <w:body>
     <w:p>
       <w:pPr>
@@ -155,8 +155,6 @@
         </w:rPr>
         <w:t>A</w:t>
       </w:r>
-      <w:bookmarkStart w:id="0" w:name="_GoBack"/>
-      <w:bookmarkEnd w:id="0"/>
       <w:r>
         <w:rPr>
           <w:rFonts w:ascii="Times New Roman" w:hAnsi="Times New Roman" w:cs="Times New Roman"/>
@@ -176,39 +174,80 @@
           <w:vertAlign w:val="superscript"/>
         </w:rPr>
       </w:pPr>
+      <w:proofErr w:type="spellStart"/>
       <w:r>
         <w:rPr>
           <w:rFonts w:ascii="Times New Roman" w:hAnsi="Times New Roman" w:cs="Times New Roman"/>
           <w:sz w:val="28"/>
           <w:szCs w:val="24"/>
         </w:rPr>
-        <w:t>Luyu Liu</w:t>
-      </w:r>
+        <w:t>Luyu</w:t>
+      </w:r>
+      <w:proofErr w:type="spellEnd"/>
       <w:r>
         <w:rPr>
           <w:rFonts w:ascii="Times New Roman" w:hAnsi="Times New Roman" w:cs="Times New Roman"/>
           <w:sz w:val="28"/>
           <w:szCs w:val="24"/>
+        </w:rPr>
+        <w:t xml:space="preserve"> </w:t>
+      </w:r>
+      <w:proofErr w:type="spellStart"/>
+      <w:proofErr w:type="gramStart"/>
+      <w:r>
+        <w:rPr>
+          <w:rFonts w:ascii="Times New Roman" w:hAnsi="Times New Roman" w:cs="Times New Roman"/>
+          <w:sz w:val="28"/>
+          <w:szCs w:val="24"/>
+        </w:rPr>
+        <w:t>Liu</w:t>
+      </w:r>
+      <w:r>
+        <w:rPr>
+          <w:rFonts w:ascii="Times New Roman" w:hAnsi="Times New Roman" w:cs="Times New Roman"/>
+          <w:sz w:val="28"/>
+          <w:szCs w:val="24"/>
           <w:vertAlign w:val="superscript"/>
         </w:rPr>
         <w:t>a,b</w:t>
       </w:r>
+      <w:proofErr w:type="spellEnd"/>
+      <w:proofErr w:type="gramEnd"/>
       <w:r>
         <w:rPr>
           <w:rFonts w:ascii="Times New Roman" w:hAnsi="Times New Roman" w:cs="Times New Roman"/>
           <w:sz w:val="28"/>
           <w:szCs w:val="24"/>
         </w:rPr>
-        <w:t xml:space="preserve"> and Harvey J. Miller</w:t>
-      </w:r>
+        <w:t xml:space="preserve"> and Harvey J. </w:t>
+      </w:r>
+      <w:proofErr w:type="spellStart"/>
       <w:r>
         <w:rPr>
           <w:rFonts w:ascii="Times New Roman" w:hAnsi="Times New Roman" w:cs="Times New Roman"/>
           <w:sz w:val="28"/>
           <w:szCs w:val="24"/>
+        </w:rPr>
+        <w:t>Miller</w:t>
+      </w:r>
+      <w:r>
+        <w:rPr>
+          <w:rFonts w:ascii="Times New Roman" w:hAnsi="Times New Roman" w:cs="Times New Roman"/>
+          <w:sz w:val="28"/>
+          <w:szCs w:val="24"/>
           <w:vertAlign w:val="superscript"/>
         </w:rPr>
-        <w:t>a,b,*</w:t>
+        <w:t>a,b</w:t>
+      </w:r>
+      <w:proofErr w:type="spellEnd"/>
+      <w:r>
+        <w:rPr>
+          <w:rFonts w:ascii="Times New Roman" w:hAnsi="Times New Roman" w:cs="Times New Roman"/>
+          <w:sz w:val="28"/>
+          <w:szCs w:val="24"/>
+          <w:vertAlign w:val="superscript"/>
+        </w:rPr>
+        <w:t>,*</w:t>
       </w:r>
       <w:r>
         <w:rPr>
@@ -272,14 +311,30 @@
           <w:rFonts w:ascii="Times New Roman" w:hAnsi="Times New Roman" w:cs="Times New Roman"/>
           <w:szCs w:val="20"/>
         </w:rPr>
-        <w:t>hio, USA</w:t>
-      </w:r>
+        <w:t xml:space="preserve">hio, </w:t>
+      </w:r>
+      <w:proofErr w:type="gramStart"/>
       <w:r>
         <w:rPr>
           <w:rFonts w:ascii="Times New Roman" w:hAnsi="Times New Roman" w:cs="Times New Roman"/>
           <w:szCs w:val="20"/>
         </w:rPr>
-        <w:t xml:space="preserve">; </w:t>
+        <w:t>USA</w:t>
+      </w:r>
+      <w:r>
+        <w:rPr>
+          <w:rFonts w:ascii="Times New Roman" w:hAnsi="Times New Roman" w:cs="Times New Roman"/>
+          <w:szCs w:val="20"/>
+        </w:rPr>
+        <w:t>;</w:t>
+      </w:r>
+      <w:proofErr w:type="gramEnd"/>
+      <w:r>
+        <w:rPr>
+          <w:rFonts w:ascii="Times New Roman" w:hAnsi="Times New Roman" w:cs="Times New Roman"/>
+          <w:szCs w:val="20"/>
+        </w:rPr>
+        <w:t xml:space="preserve"> </w:t>
       </w:r>
     </w:p>
     <w:p>
@@ -454,7 +509,7 @@
         </w:rPr>
         <w:t xml:space="preserve"> (an artifact of the update frequency of RTI). </w:t>
       </w:r>
-      <w:bookmarkStart w:id="1" w:name="_Hlk44427117"/>
+      <w:bookmarkStart w:id="0" w:name="_Hlk44427117"/>
       <w:r>
         <w:rPr>
           <w:rFonts w:ascii="Times New Roman" w:hAnsi="Times New Roman" w:cs="Times New Roman"/>
@@ -463,7 +518,7 @@
         </w:rPr>
         <w:t xml:space="preserve">We compare two RTI-based strategies – the greedy strategy used by popular trip planning apps and a prudent strategy with an insurance buffer – with non-RTI benchmarks of arbitrary arrival and following the schedule. </w:t>
       </w:r>
-      <w:bookmarkEnd w:id="1"/>
+      <w:bookmarkEnd w:id="0"/>
       <w:r>
         <w:rPr>
           <w:rFonts w:ascii="Times New Roman" w:hAnsi="Times New Roman" w:cs="Times New Roman"/>
@@ -1021,7 +1076,25 @@
           <w:sz w:val="24"/>
           <w:szCs w:val="24"/>
         </w:rPr>
-        <w:t>the best time to leave their home, workplace or similar location to travel</w:t>
+        <w:t xml:space="preserve">the best time to leave their home, </w:t>
+      </w:r>
+      <w:proofErr w:type="gramStart"/>
+      <w:r>
+        <w:rPr>
+          <w:rFonts w:ascii="Times New Roman" w:hAnsi="Times New Roman" w:cs="Times New Roman"/>
+          <w:sz w:val="24"/>
+          <w:szCs w:val="24"/>
+        </w:rPr>
+        <w:t>workplace</w:t>
+      </w:r>
+      <w:proofErr w:type="gramEnd"/>
+      <w:r>
+        <w:rPr>
+          <w:rFonts w:ascii="Times New Roman" w:hAnsi="Times New Roman" w:cs="Times New Roman"/>
+          <w:sz w:val="24"/>
+          <w:szCs w:val="24"/>
+        </w:rPr>
+        <w:t xml:space="preserve"> or similar location to travel</w:t>
       </w:r>
       <w:r>
         <w:rPr>
@@ -1322,7 +1395,25 @@
           <w:sz w:val="24"/>
           <w:szCs w:val="24"/>
         </w:rPr>
-        <w:t xml:space="preserve"> is always exactly the same as </w:t>
+        <w:t xml:space="preserve"> is always </w:t>
+      </w:r>
+      <w:proofErr w:type="gramStart"/>
+      <w:r>
+        <w:rPr>
+          <w:rFonts w:ascii="Times New Roman" w:hAnsi="Times New Roman" w:cs="Times New Roman"/>
+          <w:sz w:val="24"/>
+          <w:szCs w:val="24"/>
+        </w:rPr>
+        <w:t>exactly the same</w:t>
+      </w:r>
+      <w:proofErr w:type="gramEnd"/>
+      <w:r>
+        <w:rPr>
+          <w:rFonts w:ascii="Times New Roman" w:hAnsi="Times New Roman" w:cs="Times New Roman"/>
+          <w:sz w:val="24"/>
+          <w:szCs w:val="24"/>
+        </w:rPr>
+        <w:t xml:space="preserve"> as </w:t>
       </w:r>
       <w:r>
         <w:rPr>
@@ -1482,7 +1573,25 @@
           <w:sz w:val="24"/>
           <w:szCs w:val="24"/>
         </w:rPr>
-        <w:t xml:space="preserve"> – at least as long as the service headway</w:t>
+        <w:t xml:space="preserve"> – at least </w:t>
+      </w:r>
+      <w:proofErr w:type="gramStart"/>
+      <w:r>
+        <w:rPr>
+          <w:rFonts w:ascii="Times New Roman" w:hAnsi="Times New Roman" w:cs="Times New Roman"/>
+          <w:sz w:val="24"/>
+          <w:szCs w:val="24"/>
+        </w:rPr>
+        <w:t>as long as</w:t>
+      </w:r>
+      <w:proofErr w:type="gramEnd"/>
+      <w:r>
+        <w:rPr>
+          <w:rFonts w:ascii="Times New Roman" w:hAnsi="Times New Roman" w:cs="Times New Roman"/>
+          <w:sz w:val="24"/>
+          <w:szCs w:val="24"/>
+        </w:rPr>
+        <w:t xml:space="preserve"> the service headway</w:t>
       </w:r>
       <w:r>
         <w:rPr>
@@ -2578,7 +2687,25 @@
           <w:sz w:val="24"/>
           <w:szCs w:val="24"/>
         </w:rPr>
-        <w:t xml:space="preserve">With more abundant and accurate real-time data, many studies also simulated the real-time arrival time prediction schemes and investigated the added-value of RTI on real-time users. For example, </w:t>
+        <w:t xml:space="preserve">With more abundant and accurate real-time data, many studies also simulated the real-time arrival time prediction schemes and investigated the </w:t>
+      </w:r>
+      <w:proofErr w:type="gramStart"/>
+      <w:r>
+        <w:rPr>
+          <w:rFonts w:ascii="Times New Roman" w:hAnsi="Times New Roman" w:cs="Times New Roman"/>
+          <w:sz w:val="24"/>
+          <w:szCs w:val="24"/>
+        </w:rPr>
+        <w:t>added-value</w:t>
+      </w:r>
+      <w:proofErr w:type="gramEnd"/>
+      <w:r>
+        <w:rPr>
+          <w:rFonts w:ascii="Times New Roman" w:hAnsi="Times New Roman" w:cs="Times New Roman"/>
+          <w:sz w:val="24"/>
+          <w:szCs w:val="24"/>
+        </w:rPr>
+        <w:t xml:space="preserve"> of RTI on real-time users. For example, </w:t>
       </w:r>
       <w:r>
         <w:rPr>
@@ -3680,7 +3807,25 @@
           <w:sz w:val="24"/>
           <w:szCs w:val="24"/>
         </w:rPr>
-        <w:t xml:space="preserve">In this section, we introduce our data sources. Next, we conceptualize synchronization process between the user and the vehicle, and introduce the concepts of </w:t>
+        <w:t xml:space="preserve">In this section, we introduce our data sources. Next, we conceptualize synchronization process between the user and the </w:t>
+      </w:r>
+      <w:proofErr w:type="gramStart"/>
+      <w:r>
+        <w:rPr>
+          <w:rFonts w:ascii="Times New Roman" w:hAnsi="Times New Roman" w:cs="Times New Roman"/>
+          <w:sz w:val="24"/>
+          <w:szCs w:val="24"/>
+        </w:rPr>
+        <w:t>vehicle, and</w:t>
+      </w:r>
+      <w:proofErr w:type="gramEnd"/>
+      <w:r>
+        <w:rPr>
+          <w:rFonts w:ascii="Times New Roman" w:hAnsi="Times New Roman" w:cs="Times New Roman"/>
+          <w:sz w:val="24"/>
+          <w:szCs w:val="24"/>
+        </w:rPr>
+        <w:t xml:space="preserve"> introduce the concepts of </w:t>
       </w:r>
       <w:r>
         <w:rPr>
@@ -3751,7 +3896,25 @@
           <w:sz w:val="24"/>
           <w:szCs w:val="24"/>
         </w:rPr>
-        <w:t xml:space="preserve">Columbus, Ohio and </w:t>
+        <w:t xml:space="preserve">Columbus, </w:t>
+      </w:r>
+      <w:proofErr w:type="gramStart"/>
+      <w:r>
+        <w:rPr>
+          <w:rFonts w:ascii="Times New Roman" w:hAnsi="Times New Roman" w:cs="Times New Roman"/>
+          <w:sz w:val="24"/>
+          <w:szCs w:val="24"/>
+        </w:rPr>
+        <w:t>Ohio</w:t>
+      </w:r>
+      <w:proofErr w:type="gramEnd"/>
+      <w:r>
+        <w:rPr>
+          <w:rFonts w:ascii="Times New Roman" w:hAnsi="Times New Roman" w:cs="Times New Roman"/>
+          <w:sz w:val="24"/>
+          <w:szCs w:val="24"/>
+        </w:rPr>
+        <w:t xml:space="preserve"> and </w:t>
       </w:r>
       <w:r>
         <w:rPr>
@@ -3981,7 +4144,15 @@
         <w:t>one</w:t>
       </w:r>
       <w:r>
-        <w:t xml:space="preserve"> minute for the same time period. </w:t>
+        <w:t xml:space="preserve"> minute for the same </w:t>
+      </w:r>
+      <w:proofErr w:type="gramStart"/>
+      <w:r>
+        <w:t>time period</w:t>
+      </w:r>
+      <w:proofErr w:type="gramEnd"/>
+      <w:r>
+        <w:t xml:space="preserve">. </w:t>
       </w:r>
     </w:p>
     <w:p>
@@ -3991,7 +4162,15 @@
         <w:jc w:val="both"/>
       </w:pPr>
       <w:r>
-        <w:t xml:space="preserve">A one minute update interval in our study represents a typical trip planning app update frequency. Table 1 shows the update frequency of all publicly available transit systems in the US that provide GTFS real-time feed from OpenMobilityData.org </w:t>
+        <w:t xml:space="preserve">A </w:t>
+      </w:r>
+      <w:proofErr w:type="gramStart"/>
+      <w:r>
+        <w:t>one minute</w:t>
+      </w:r>
+      <w:proofErr w:type="gramEnd"/>
+      <w:r>
+        <w:t xml:space="preserve"> update interval in our study represents a typical trip planning app update frequency. Table 1 shows the update frequency of all publicly available transit systems in the US that provide GTFS real-time feed from OpenMobilityData.org </w:t>
       </w:r>
       <w:r>
         <w:fldChar w:fldCharType="begin" w:fldLock="1"/>
@@ -4042,7 +4221,15 @@
         <w:fldChar w:fldCharType="end"/>
       </w:r>
       <w:r>
-        <w:t xml:space="preserve"> to measure the update frequency of each GTFS real-time feed as of May 2020. The table shows that the majority of the transit systems still have non-trivial interval between each update.</w:t>
+        <w:t xml:space="preserve"> to measure the update frequency of each GTFS real-time feed as of May 2020. The table shows that </w:t>
+      </w:r>
+      <w:proofErr w:type="gramStart"/>
+      <w:r>
+        <w:t>the majority of</w:t>
+      </w:r>
+      <w:proofErr w:type="gramEnd"/>
+      <w:r>
+        <w:t xml:space="preserve"> the transit systems still have non-trivial interval between each update.</w:t>
       </w:r>
     </w:p>
     <w:tbl>
@@ -4464,8 +4651,13 @@
             <w:pPr>
               <w:pStyle w:val="xmsonormal"/>
             </w:pPr>
+            <w:proofErr w:type="spellStart"/>
             <w:r>
-              <w:t>Votran, Daytona Beach, FL</w:t>
+              <w:t>Votran</w:t>
+            </w:r>
+            <w:proofErr w:type="spellEnd"/>
+            <w:r>
+              <w:t>, Daytona Beach, FL</w:t>
             </w:r>
           </w:p>
         </w:tc>
@@ -4771,26 +4963,16 @@
         <w:pStyle w:val="xmsonormal"/>
         <w:jc w:val="center"/>
       </w:pPr>
-      <w:bookmarkStart w:id="2" w:name="_Ref42961485"/>
+      <w:bookmarkStart w:id="1" w:name="_Ref42961485"/>
       <w:r>
         <w:t xml:space="preserve">Table </w:t>
       </w:r>
-      <w:r>
-        <w:fldChar w:fldCharType="begin"/>
-      </w:r>
-      <w:r>
-        <w:instrText xml:space="preserve"> SEQ Table \* ARABIC </w:instrText>
-      </w:r>
-      <w:r>
-        <w:fldChar w:fldCharType="separate"/>
-      </w:r>
-      <w:r>
-        <w:t>1</w:t>
-      </w:r>
-      <w:r>
-        <w:fldChar w:fldCharType="end"/>
-      </w:r>
-      <w:bookmarkEnd w:id="2"/>
+      <w:fldSimple w:instr=" SEQ Table \* ARABIC ">
+        <w:r>
+          <w:t>1</w:t>
+        </w:r>
+      </w:fldSimple>
+      <w:bookmarkEnd w:id="1"/>
       <w:r>
         <w:t>: GTFS real-time update frequency for 20 transit systems in the United States.</w:t>
       </w:r>
@@ -5313,17 +5495,9 @@
           <w:szCs w:val="24"/>
           <w:lang w:eastAsia="ja-JP"/>
         </w:rPr>
-        <w:t>n-th</w:t>
-      </w:r>
-      <w:r>
-        <w:rPr>
-          <w:rFonts w:ascii="Times New Roman" w:eastAsia="Yu Mincho" w:hAnsi="Times New Roman" w:cs="Times New Roman"/>
-          <w:sz w:val="24"/>
-          <w:szCs w:val="24"/>
-          <w:lang w:eastAsia="ja-JP"/>
-        </w:rPr>
-        <w:t xml:space="preserve"> bus after the scheduled bus, the DD is </w:t>
-      </w:r>
+        <w:t>n-</w:t>
+      </w:r>
+      <w:proofErr w:type="spellStart"/>
       <w:r>
         <w:rPr>
           <w:rFonts w:ascii="Times New Roman" w:eastAsia="Yu Mincho" w:hAnsi="Times New Roman" w:cs="Times New Roman"/>
@@ -5332,8 +5506,9 @@
           <w:szCs w:val="24"/>
           <w:lang w:eastAsia="ja-JP"/>
         </w:rPr>
-        <w:t>n</w:t>
-      </w:r>
+        <w:t>th</w:t>
+      </w:r>
+      <w:proofErr w:type="spellEnd"/>
       <w:r>
         <w:rPr>
           <w:rFonts w:ascii="Times New Roman" w:eastAsia="Yu Mincho" w:hAnsi="Times New Roman" w:cs="Times New Roman"/>
@@ -5341,7 +5516,7 @@
           <w:szCs w:val="24"/>
           <w:lang w:eastAsia="ja-JP"/>
         </w:rPr>
-        <w:t xml:space="preserve">; if the actual bus is the </w:t>
+        <w:t xml:space="preserve"> bus after the scheduled bus, the DD is </w:t>
       </w:r>
       <w:r>
         <w:rPr>
@@ -5351,7 +5526,7 @@
           <w:szCs w:val="24"/>
           <w:lang w:eastAsia="ja-JP"/>
         </w:rPr>
-        <w:t>n-th</w:t>
+        <w:t>n</w:t>
       </w:r>
       <w:r>
         <w:rPr>
@@ -5360,7 +5535,7 @@
           <w:szCs w:val="24"/>
           <w:lang w:eastAsia="ja-JP"/>
         </w:rPr>
-        <w:t xml:space="preserve"> bus before the scheduled bus, the DD is </w:t>
+        <w:t xml:space="preserve">; if the actual bus is the </w:t>
       </w:r>
       <w:r>
         <w:rPr>
@@ -5370,6 +5545,37 @@
           <w:szCs w:val="24"/>
           <w:lang w:eastAsia="ja-JP"/>
         </w:rPr>
+        <w:t>n-</w:t>
+      </w:r>
+      <w:proofErr w:type="spellStart"/>
+      <w:r>
+        <w:rPr>
+          <w:rFonts w:ascii="Times New Roman" w:eastAsia="Yu Mincho" w:hAnsi="Times New Roman" w:cs="Times New Roman"/>
+          <w:i/>
+          <w:sz w:val="24"/>
+          <w:szCs w:val="24"/>
+          <w:lang w:eastAsia="ja-JP"/>
+        </w:rPr>
+        <w:t>th</w:t>
+      </w:r>
+      <w:proofErr w:type="spellEnd"/>
+      <w:r>
+        <w:rPr>
+          <w:rFonts w:ascii="Times New Roman" w:eastAsia="Yu Mincho" w:hAnsi="Times New Roman" w:cs="Times New Roman"/>
+          <w:sz w:val="24"/>
+          <w:szCs w:val="24"/>
+          <w:lang w:eastAsia="ja-JP"/>
+        </w:rPr>
+        <w:t xml:space="preserve"> bus before the scheduled bus, the DD is </w:t>
+      </w:r>
+      <w:r>
+        <w:rPr>
+          <w:rFonts w:ascii="Times New Roman" w:eastAsia="Yu Mincho" w:hAnsi="Times New Roman" w:cs="Times New Roman"/>
+          <w:i/>
+          <w:sz w:val="24"/>
+          <w:szCs w:val="24"/>
+          <w:lang w:eastAsia="ja-JP"/>
+        </w:rPr>
         <w:t>-n</w:t>
       </w:r>
       <w:r>
@@ -5875,19 +6081,7 @@
         <w:rPr>
           <w:rStyle w:val="TimesNewRomanChar"/>
         </w:rPr>
-        <w:t xml:space="preserve"> could be small but critical for RTI apps users: if expecting the user and the bus to always arrive at the same moment, the RTI apps user could</w:t>
-      </w:r>
-      <w:r>
-        <w:rPr>
-          <w:rStyle w:val="TimesNewRomanChar"/>
-        </w:rPr>
-        <w:t xml:space="preserve"> </w:t>
-      </w:r>
-      <w:r>
-        <w:rPr>
-          <w:rStyle w:val="TimesNewRomanChar"/>
-        </w:rPr>
-        <w:t>miss the bus and suffer waiting time penalty for a relatively long time. Thus, the synchronization of these two processes is highly unstable.</w:t>
+        <w:t xml:space="preserve"> could be small but critical for RTI apps users: if expecting the user and the bus to always arrive at the same moment, the RTI apps user could miss the bus and suffer waiting time penalty for a relatively long time. Thus, the synchronization of these two processes is highly unstable.</w:t>
       </w:r>
     </w:p>
     <w:p>
@@ -5958,7 +6152,7 @@
           <w:szCs w:val="24"/>
         </w:rPr>
       </w:pPr>
-      <w:bookmarkStart w:id="3" w:name="_Ref8118481"/>
+      <w:bookmarkStart w:id="2" w:name="_Ref8118481"/>
       <w:r>
         <w:rPr>
           <w:rFonts w:ascii="Times New Roman" w:hAnsi="Times New Roman" w:cs="Times New Roman"/>
@@ -6009,7 +6203,7 @@
         </w:rPr>
         <w:fldChar w:fldCharType="end"/>
       </w:r>
-      <w:bookmarkEnd w:id="3"/>
+      <w:bookmarkEnd w:id="2"/>
       <w:r>
         <w:rPr>
           <w:rFonts w:ascii="Times New Roman" w:hAnsi="Times New Roman" w:cs="Times New Roman"/>
@@ -6174,7 +6368,25 @@
           <w:sz w:val="24"/>
           <w:szCs w:val="24"/>
         </w:rPr>
-        <w:t xml:space="preserve">: if RTI apps do not interpolate the gap between the data feeds and their corresponding timestamp, the RTI-based users will wait until the data is updated. However, when the data is updated, the RTI-based user may already be late for the bus. Similarly, if the user decides to leave between two updates, although the RTI apps will show a good result based on the last update, in reality the user will miss the bus. Either scenario is the consequence of </w:t>
+        <w:t xml:space="preserve">: if RTI apps do not interpolate the gap between the data feeds and their corresponding timestamp, the RTI-based users will wait until the data is updated. However, when the data is updated, the RTI-based user may already be late for the bus. Similarly, if the user decides to leave between two updates, although the RTI apps will show a good result based on the last update, </w:t>
+      </w:r>
+      <w:proofErr w:type="gramStart"/>
+      <w:r>
+        <w:rPr>
+          <w:rFonts w:ascii="Times New Roman" w:hAnsi="Times New Roman" w:cs="Times New Roman"/>
+          <w:sz w:val="24"/>
+          <w:szCs w:val="24"/>
+        </w:rPr>
+        <w:t>in reality the</w:t>
+      </w:r>
+      <w:proofErr w:type="gramEnd"/>
+      <w:r>
+        <w:rPr>
+          <w:rFonts w:ascii="Times New Roman" w:hAnsi="Times New Roman" w:cs="Times New Roman"/>
+          <w:sz w:val="24"/>
+          <w:szCs w:val="24"/>
+        </w:rPr>
+        <w:t xml:space="preserve"> user will miss the bus. Either scenario is the consequence of </w:t>
       </w:r>
       <w:r>
         <w:rPr>
@@ -6633,8 +6845,18 @@
           <w:sz w:val="24"/>
           <w:szCs w:val="24"/>
         </w:rPr>
-        <w:t>Where τ is the passenger’s arrival time at the stop, t is the home departure time, δt</w:t>
-      </w:r>
+        <w:t xml:space="preserve">Where τ is the passenger’s arrival time at the stop, t is the home departure time, </w:t>
+      </w:r>
+      <w:proofErr w:type="spellStart"/>
+      <w:r>
+        <w:rPr>
+          <w:rFonts w:ascii="Times New Roman" w:hAnsi="Times New Roman" w:cs="Times New Roman"/>
+          <w:sz w:val="24"/>
+          <w:szCs w:val="24"/>
+        </w:rPr>
+        <w:t>δt</w:t>
+      </w:r>
+      <w:proofErr w:type="spellEnd"/>
       <w:r>
         <w:rPr>
           <w:rFonts w:ascii="Times New Roman" w:hAnsi="Times New Roman" w:cs="Times New Roman"/>
@@ -7037,8 +7259,8 @@
                 <w:szCs w:val="18"/>
               </w:rPr>
             </w:pPr>
-            <w:bookmarkStart w:id="4" w:name="_Ref21883957"/>
-            <w:bookmarkStart w:id="5" w:name="_Ref21883961"/>
+            <w:bookmarkStart w:id="3" w:name="_Ref21883957"/>
+            <w:bookmarkStart w:id="4" w:name="_Ref21883961"/>
             <w:r>
               <w:rPr>
                 <w:rFonts w:eastAsia="Yu Mincho"/>
@@ -7076,7 +7298,7 @@
               </w:rPr>
               <w:fldChar w:fldCharType="end"/>
             </w:r>
-            <w:bookmarkEnd w:id="4"/>
+            <w:bookmarkEnd w:id="3"/>
             <w:r>
               <w:rPr>
                 <w:rFonts w:eastAsia="Yu Mincho"/>
@@ -7084,7 +7306,7 @@
               </w:rPr>
               <w:t>)</w:t>
             </w:r>
-            <w:bookmarkEnd w:id="5"/>
+            <w:bookmarkEnd w:id="4"/>
           </w:p>
         </w:tc>
       </w:tr>
@@ -7104,7 +7326,25 @@
           <w:sz w:val="24"/>
           <w:szCs w:val="24"/>
         </w:rPr>
-        <w:t xml:space="preserve">Where: δt is waiting time, </w:t>
+        <w:t xml:space="preserve">Where: </w:t>
+      </w:r>
+      <w:proofErr w:type="spellStart"/>
+      <w:r>
+        <w:rPr>
+          <w:rFonts w:ascii="Times New Roman" w:hAnsi="Times New Roman" w:cs="Times New Roman"/>
+          <w:sz w:val="24"/>
+          <w:szCs w:val="24"/>
+        </w:rPr>
+        <w:t>δt</w:t>
+      </w:r>
+      <w:proofErr w:type="spellEnd"/>
+      <w:r>
+        <w:rPr>
+          <w:rFonts w:ascii="Times New Roman" w:hAnsi="Times New Roman" w:cs="Times New Roman"/>
+          <w:sz w:val="24"/>
+          <w:szCs w:val="24"/>
+        </w:rPr>
+        <w:t xml:space="preserve"> is waiting time, </w:t>
       </w:r>
       <m:oMath>
         <m:sSubSup>
@@ -7463,6 +7703,7 @@
         </w:rPr>
         <w:t xml:space="preserve">Where: </w:t>
       </w:r>
+      <w:proofErr w:type="spellStart"/>
       <w:r>
         <w:rPr>
           <w:rFonts w:ascii="Times New Roman" w:hAnsi="Times New Roman" w:cs="Times New Roman"/>
@@ -7472,6 +7713,7 @@
         </w:rPr>
         <w:t>δt</w:t>
       </w:r>
+      <w:proofErr w:type="spellEnd"/>
       <w:r>
         <w:rPr>
           <w:rFonts w:ascii="Times New Roman" w:hAnsi="Times New Roman" w:cs="Times New Roman"/>
@@ -8055,6 +8297,7 @@
           <w:sz w:val="24"/>
           <w:szCs w:val="24"/>
         </w:rPr>
+        <w:lastRenderedPageBreak/>
         <w:t>Where: π</w:t>
       </w:r>
       <w:r>
@@ -8209,7 +8452,25 @@
           <w:sz w:val="24"/>
           <w:szCs w:val="24"/>
         </w:rPr>
-        <w:t>To manage the risk of missing a bus, a RTI user may want to leave home earlier than the greedy tactic. This is a common strategy to avoid risk of missing a bus, such as using the 95</w:t>
+        <w:t xml:space="preserve">To manage the risk of missing a bus, </w:t>
+      </w:r>
+      <w:proofErr w:type="gramStart"/>
+      <w:r>
+        <w:rPr>
+          <w:rFonts w:ascii="Times New Roman" w:hAnsi="Times New Roman" w:cs="Times New Roman"/>
+          <w:sz w:val="24"/>
+          <w:szCs w:val="24"/>
+        </w:rPr>
+        <w:t>a</w:t>
+      </w:r>
+      <w:proofErr w:type="gramEnd"/>
+      <w:r>
+        <w:rPr>
+          <w:rFonts w:ascii="Times New Roman" w:hAnsi="Times New Roman" w:cs="Times New Roman"/>
+          <w:sz w:val="24"/>
+          <w:szCs w:val="24"/>
+        </w:rPr>
+        <w:t xml:space="preserve"> RTI user may want to leave home earlier than the greedy tactic. This is a common strategy to avoid risk of missing a bus, such as using the 95</w:t>
       </w:r>
       <w:r>
         <w:rPr>
@@ -8687,15 +8948,34 @@
           <w:sz w:val="24"/>
           <w:szCs w:val="24"/>
         </w:rPr>
-        <w:t>prudent tactic family</w:t>
-      </w:r>
-      <w:r>
-        <w:rPr>
-          <w:rFonts w:ascii="Times New Roman" w:hAnsi="Times New Roman" w:cs="Times New Roman"/>
-          <w:sz w:val="24"/>
-          <w:szCs w:val="24"/>
-        </w:rPr>
-        <w:t>, since the greedy tactic is a special case with insurance buffer of 0.</w:t>
+        <w:t xml:space="preserve">prudent tactic </w:t>
+      </w:r>
+      <w:proofErr w:type="gramStart"/>
+      <w:r>
+        <w:rPr>
+          <w:rFonts w:ascii="Times New Roman" w:hAnsi="Times New Roman" w:cs="Times New Roman"/>
+          <w:i/>
+          <w:sz w:val="24"/>
+          <w:szCs w:val="24"/>
+        </w:rPr>
+        <w:t>family</w:t>
+      </w:r>
+      <w:r>
+        <w:rPr>
+          <w:rFonts w:ascii="Times New Roman" w:hAnsi="Times New Roman" w:cs="Times New Roman"/>
+          <w:sz w:val="24"/>
+          <w:szCs w:val="24"/>
+        </w:rPr>
+        <w:t>, since</w:t>
+      </w:r>
+      <w:proofErr w:type="gramEnd"/>
+      <w:r>
+        <w:rPr>
+          <w:rFonts w:ascii="Times New Roman" w:hAnsi="Times New Roman" w:cs="Times New Roman"/>
+          <w:sz w:val="24"/>
+          <w:szCs w:val="24"/>
+        </w:rPr>
+        <w:t xml:space="preserve"> the greedy tactic is a special case with insurance buffer of 0.</w:t>
       </w:r>
     </w:p>
     <w:p>
@@ -8764,11 +9044,7 @@
         <w:jc w:val="both"/>
       </w:pPr>
       <w:r>
-        <w:t xml:space="preserve">Finalization: For each day, reduce all past days’ buffers into one by finding the maximum of the optimal buffers. We aim to find the smallest buffers while most trips </w:t>
-      </w:r>
-      <w:r>
-        <w:lastRenderedPageBreak/>
-        <w:t>are synchronized. To accommodate changes in the schedule, we will restart the process whenever a change is implemented.</w:t>
+        <w:t>Finalization: For each day, reduce all past days’ buffers into one by finding the maximum of the optimal buffers. We aim to find the smallest buffers while most trips are synchronized. To accommodate changes in the schedule, we will restart the process whenever a change is implemented.</w:t>
       </w:r>
     </w:p>
     <w:p>
@@ -8781,6 +9057,7 @@
         <w:jc w:val="both"/>
       </w:pPr>
       <w:r>
+        <w:lastRenderedPageBreak/>
         <w:t>Revalidat</w:t>
       </w:r>
       <w:r>
@@ -8883,6 +9160,7 @@
         </w:rPr>
         <w:t xml:space="preserve"> each </w:t>
       </w:r>
+      <w:proofErr w:type="spellStart"/>
       <w:r>
         <w:rPr>
           <w:rFonts w:ascii="Times New Roman" w:hAnsi="Times New Roman" w:cs="Times New Roman"/>
@@ -8902,6 +9180,7 @@
         </w:rPr>
         <w:t>ijk</w:t>
       </w:r>
+      <w:proofErr w:type="spellEnd"/>
       <w:r>
         <w:rPr>
           <w:rFonts w:ascii="Times New Roman" w:hAnsi="Times New Roman" w:cs="Times New Roman"/>
@@ -8964,8 +9243,18 @@
           <w:sz w:val="24"/>
           <w:szCs w:val="24"/>
         </w:rPr>
-        <w:t xml:space="preserve"> i</w:t>
-      </w:r>
+        <w:t xml:space="preserve"> </w:t>
+      </w:r>
+      <w:proofErr w:type="spellStart"/>
+      <w:r>
+        <w:rPr>
+          <w:rFonts w:ascii="Times New Roman" w:hAnsi="Times New Roman" w:cs="Times New Roman"/>
+          <w:sz w:val="24"/>
+          <w:szCs w:val="24"/>
+        </w:rPr>
+        <w:t>i</w:t>
+      </w:r>
+      <w:proofErr w:type="spellEnd"/>
       <w:r>
         <w:rPr>
           <w:rFonts w:ascii="Times New Roman" w:hAnsi="Times New Roman" w:cs="Times New Roman"/>
@@ -9086,10 +9375,6 @@
         </w:rPr>
         <w:t xml:space="preserve"> to study</w:t>
       </w:r>
-      <w:commentRangeStart w:id="6"/>
-      <w:commentRangeStart w:id="7"/>
-      <w:commentRangeEnd w:id="6"/>
-      <w:commentRangeEnd w:id="7"/>
       <w:r>
         <w:rPr>
           <w:rFonts w:ascii="Times New Roman" w:hAnsi="Times New Roman" w:cs="Times New Roman"/>
@@ -9475,32 +9760,19 @@
         <w:pStyle w:val="TimesNewRoman"/>
         <w:jc w:val="center"/>
       </w:pPr>
-      <w:bookmarkStart w:id="8" w:name="_Ref18228043"/>
+      <w:bookmarkStart w:id="5" w:name="_Ref18228043"/>
       <w:r>
         <w:t xml:space="preserve">Figure </w:t>
       </w:r>
-      <w:r>
-        <w:fldChar w:fldCharType="begin"/>
-      </w:r>
-      <w:r>
-        <w:instrText xml:space="preserve"> SEQ Figure \* ARABIC </w:instrText>
-      </w:r>
-      <w:r>
-        <w:fldChar w:fldCharType="separate"/>
-      </w:r>
-      <w:r>
-        <w:rPr>
-          <w:noProof/>
-        </w:rPr>
-        <w:t>2</w:t>
-      </w:r>
-      <w:r>
-        <w:rPr>
-          <w:noProof/>
-        </w:rPr>
-        <w:fldChar w:fldCharType="end"/>
-      </w:r>
-      <w:bookmarkEnd w:id="8"/>
+      <w:fldSimple w:instr=" SEQ Figure \* ARABIC ">
+        <w:r>
+          <w:rPr>
+            <w:noProof/>
+          </w:rPr>
+          <w:t>2</w:t>
+        </w:r>
+      </w:fldSimple>
+      <w:bookmarkEnd w:id="5"/>
       <w:r>
         <w:rPr>
           <w:noProof/>
@@ -9819,15 +10091,7 @@
           <w:sz w:val="24"/>
           <w:szCs w:val="24"/>
         </w:rPr>
-        <w:t>(</w:t>
-      </w:r>
-      <w:r>
-        <w:rPr>
-          <w:rFonts w:ascii="Times New Roman" w:hAnsi="Times New Roman" w:cs="Times New Roman"/>
-          <w:sz w:val="24"/>
-          <w:szCs w:val="24"/>
-        </w:rPr>
-        <w:t>2</w:t>
+        <w:t>(2</w:t>
       </w:r>
       <w:r>
         <w:rPr>
@@ -10996,32 +11260,19 @@
         <w:pStyle w:val="TimesNewRoman"/>
         <w:jc w:val="center"/>
       </w:pPr>
-      <w:bookmarkStart w:id="9" w:name="_Ref15136477"/>
+      <w:bookmarkStart w:id="6" w:name="_Ref15136477"/>
       <w:r>
         <w:t xml:space="preserve">Table </w:t>
       </w:r>
-      <w:r>
-        <w:fldChar w:fldCharType="begin"/>
-      </w:r>
-      <w:r>
-        <w:instrText xml:space="preserve"> SEQ Table \* ARABIC </w:instrText>
-      </w:r>
-      <w:r>
-        <w:fldChar w:fldCharType="separate"/>
-      </w:r>
-      <w:r>
-        <w:rPr>
-          <w:noProof/>
-        </w:rPr>
-        <w:t>2</w:t>
-      </w:r>
-      <w:r>
-        <w:rPr>
-          <w:noProof/>
-        </w:rPr>
-        <w:fldChar w:fldCharType="end"/>
-      </w:r>
-      <w:bookmarkEnd w:id="9"/>
+      <w:fldSimple w:instr=" SEQ Table \* ARABIC ">
+        <w:r>
+          <w:rPr>
+            <w:noProof/>
+          </w:rPr>
+          <w:t>2</w:t>
+        </w:r>
+      </w:fldSimple>
+      <w:bookmarkEnd w:id="6"/>
       <w:r>
         <w:rPr>
           <w:noProof/>
@@ -11312,22 +11563,14 @@
           <w:sz w:val="24"/>
           <w:szCs w:val="24"/>
         </w:rPr>
-        <w:instrText xml:space="preserve"> REF _Ref42961485 \h </w:instrText>
-      </w:r>
-      <w:r>
-        <w:rPr>
-          <w:rFonts w:ascii="Times New Roman" w:hAnsi="Times New Roman" w:cs="Times New Roman"/>
-          <w:sz w:val="24"/>
-          <w:szCs w:val="24"/>
-        </w:rPr>
-      </w:r>
-      <w:r>
-        <w:rPr>
-          <w:rFonts w:ascii="Times New Roman" w:hAnsi="Times New Roman" w:cs="Times New Roman"/>
-          <w:sz w:val="24"/>
-          <w:szCs w:val="24"/>
-        </w:rPr>
-        <w:instrText xml:space="preserve"> \* MERGEFORMAT </w:instrText>
+        <w:instrText xml:space="preserve"> REF _Ref42961485 \h  \* MERGEFORMAT </w:instrText>
+      </w:r>
+      <w:r>
+        <w:rPr>
+          <w:rFonts w:ascii="Times New Roman" w:hAnsi="Times New Roman" w:cs="Times New Roman"/>
+          <w:sz w:val="24"/>
+          <w:szCs w:val="24"/>
+        </w:rPr>
       </w:r>
       <w:r>
         <w:rPr>
@@ -11439,7 +11682,7 @@
           <w:szCs w:val="24"/>
         </w:rPr>
       </w:pPr>
-      <w:bookmarkStart w:id="10" w:name="_Ref18339654"/>
+      <w:bookmarkStart w:id="7" w:name="_Ref18339654"/>
       <w:r>
         <w:rPr>
           <w:rFonts w:ascii="Times New Roman" w:hAnsi="Times New Roman" w:cs="Times New Roman"/>
@@ -11489,7 +11732,7 @@
         </w:rPr>
         <w:fldChar w:fldCharType="end"/>
       </w:r>
-      <w:bookmarkEnd w:id="10"/>
+      <w:bookmarkEnd w:id="7"/>
       <w:r>
         <w:rPr>
           <w:rFonts w:ascii="Times New Roman" w:hAnsi="Times New Roman" w:cs="Times New Roman"/>
@@ -11659,7 +11902,15 @@
       </w:r>
       <w:r>
         <w:lastRenderedPageBreak/>
-        <w:t xml:space="preserve">long headways (6:00 to 8:00 and 21:00 to 24:00) since the time penalties associated with missing a bus during these periods are dramatically higher. These inferior strategies perform better during short headway hours, but not better than ST and PT. GT is a very risky strategy at all times, although is not penalized as harshly during short headway hours. </w:t>
+        <w:t xml:space="preserve">long headways (6:00 to 8:00 and 21:00 to 24:00) since the time penalties associated with missing a bus during these periods are dramatically higher. These inferior strategies perform better during short headway hours, but not better than ST and PT. GT </w:t>
+      </w:r>
+      <w:proofErr w:type="gramStart"/>
+      <w:r>
+        <w:t>is a very risky strategy at all times</w:t>
+      </w:r>
+      <w:proofErr w:type="gramEnd"/>
+      <w:r>
+        <w:t xml:space="preserve">, although is not penalized as harshly during short headway hours. </w:t>
       </w:r>
     </w:p>
     <w:p>
@@ -11747,7 +11998,7 @@
           <w:szCs w:val="24"/>
         </w:rPr>
       </w:pPr>
-      <w:bookmarkStart w:id="11" w:name="_Ref11510776"/>
+      <w:bookmarkStart w:id="8" w:name="_Ref11510776"/>
       <w:r>
         <w:rPr>
           <w:rFonts w:ascii="Times New Roman" w:hAnsi="Times New Roman" w:cs="Times New Roman"/>
@@ -11797,7 +12048,7 @@
         </w:rPr>
         <w:fldChar w:fldCharType="end"/>
       </w:r>
-      <w:bookmarkEnd w:id="11"/>
+      <w:bookmarkEnd w:id="8"/>
       <w:r>
         <w:rPr>
           <w:rFonts w:ascii="Times New Roman" w:hAnsi="Times New Roman" w:cs="Times New Roman"/>
@@ -12462,32 +12713,19 @@
           <w:b/>
         </w:rPr>
       </w:pPr>
-      <w:bookmarkStart w:id="12" w:name="_Ref21939313"/>
+      <w:bookmarkStart w:id="9" w:name="_Ref21939313"/>
       <w:r>
         <w:t xml:space="preserve">Figure </w:t>
       </w:r>
-      <w:r>
-        <w:fldChar w:fldCharType="begin"/>
-      </w:r>
-      <w:r>
-        <w:instrText xml:space="preserve"> SEQ Figure \* ARABIC </w:instrText>
-      </w:r>
-      <w:r>
-        <w:fldChar w:fldCharType="separate"/>
-      </w:r>
-      <w:r>
-        <w:rPr>
-          <w:noProof/>
-        </w:rPr>
-        <w:t>5</w:t>
-      </w:r>
-      <w:r>
-        <w:rPr>
-          <w:noProof/>
-        </w:rPr>
-        <w:fldChar w:fldCharType="end"/>
-      </w:r>
-      <w:bookmarkEnd w:id="12"/>
+      <w:fldSimple w:instr=" SEQ Figure \* ARABIC ">
+        <w:r>
+          <w:rPr>
+            <w:noProof/>
+          </w:rPr>
+          <w:t>5</w:t>
+        </w:r>
+      </w:fldSimple>
+      <w:bookmarkEnd w:id="9"/>
       <w:r>
         <w:rPr>
           <w:noProof/>
@@ -12929,8 +13167,8 @@
           <w:szCs w:val="24"/>
         </w:rPr>
       </w:pPr>
-      <w:bookmarkStart w:id="13" w:name="_Ref16256335"/>
-      <w:bookmarkStart w:id="14" w:name="_Ref25663231"/>
+      <w:bookmarkStart w:id="10" w:name="_Ref16256335"/>
+      <w:bookmarkStart w:id="11" w:name="_Ref25663231"/>
       <w:r>
         <w:rPr>
           <w:rFonts w:ascii="Times New Roman" w:hAnsi="Times New Roman" w:cs="Times New Roman"/>
@@ -12980,7 +13218,7 @@
         </w:rPr>
         <w:fldChar w:fldCharType="end"/>
       </w:r>
-      <w:bookmarkEnd w:id="13"/>
+      <w:bookmarkEnd w:id="10"/>
       <w:r>
         <w:rPr>
           <w:rFonts w:ascii="Times New Roman" w:hAnsi="Times New Roman" w:cs="Times New Roman"/>
@@ -13021,7 +13259,7 @@
         </w:rPr>
         <w:t>.</w:t>
       </w:r>
-      <w:bookmarkEnd w:id="14"/>
+      <w:bookmarkEnd w:id="11"/>
     </w:p>
     <w:p>
       <w:pPr>
@@ -13158,10 +13396,7 @@
       </w:r>
       <w:r>
         <w:lastRenderedPageBreak/>
-        <w:t xml:space="preserve">time the real-time information is updated, the user has likely missed the bus. Consequently, PT insurance buffer will not help improve the missed risk of such trips since its effectiveness depends on accessible RTI. Meanwhile, users who live far from the stop will have higher risk of missing a bus and will consequently suffer from even more waiting time. </w:t>
-      </w:r>
-      <w:r>
-        <w:t>In these areas, transit users are</w:t>
+        <w:t>time the real-time information is updated, the user has likely missed the bus. Consequently, PT insurance buffer will not help improve the missed risk of such trips since its effectiveness depends on accessible RTI. Meanwhile, users who live far from the stop will have higher risk of missing a bus and will consequently suffer from even more waiting time. In these areas, transit users are</w:t>
       </w:r>
       <w:r>
         <w:t xml:space="preserve"> </w:t>
@@ -13235,32 +13470,19 @@
         <w:pStyle w:val="TimesNewRoman"/>
         <w:jc w:val="center"/>
       </w:pPr>
-      <w:bookmarkStart w:id="15" w:name="_Ref43410446"/>
+      <w:bookmarkStart w:id="12" w:name="_Ref43410446"/>
       <w:r>
         <w:t xml:space="preserve">Figure </w:t>
       </w:r>
-      <w:r>
-        <w:fldChar w:fldCharType="begin"/>
-      </w:r>
-      <w:r>
-        <w:instrText xml:space="preserve"> SEQ Figure \* ARABIC </w:instrText>
-      </w:r>
-      <w:r>
-        <w:fldChar w:fldCharType="separate"/>
-      </w:r>
-      <w:r>
-        <w:rPr>
-          <w:noProof/>
-        </w:rPr>
-        <w:t>7</w:t>
-      </w:r>
-      <w:r>
-        <w:rPr>
-          <w:noProof/>
-        </w:rPr>
-        <w:fldChar w:fldCharType="end"/>
-      </w:r>
-      <w:bookmarkEnd w:id="15"/>
+      <w:fldSimple w:instr=" SEQ Figure \* ARABIC ">
+        <w:r>
+          <w:rPr>
+            <w:noProof/>
+          </w:rPr>
+          <w:t>7</w:t>
+        </w:r>
+      </w:fldSimple>
+      <w:bookmarkEnd w:id="12"/>
       <w:r>
         <w:rPr>
           <w:noProof/>
@@ -13336,32 +13558,19 @@
         <w:pStyle w:val="TimesNewRoman"/>
         <w:jc w:val="center"/>
       </w:pPr>
-      <w:bookmarkStart w:id="16" w:name="_Ref16256046"/>
+      <w:bookmarkStart w:id="13" w:name="_Ref16256046"/>
       <w:r>
         <w:t xml:space="preserve">Figure </w:t>
       </w:r>
-      <w:r>
-        <w:fldChar w:fldCharType="begin"/>
-      </w:r>
-      <w:r>
-        <w:instrText xml:space="preserve"> SEQ Figure \* ARABIC </w:instrText>
-      </w:r>
-      <w:r>
-        <w:fldChar w:fldCharType="separate"/>
-      </w:r>
-      <w:r>
-        <w:rPr>
-          <w:noProof/>
-        </w:rPr>
-        <w:t>8</w:t>
-      </w:r>
-      <w:r>
-        <w:rPr>
-          <w:noProof/>
-        </w:rPr>
-        <w:fldChar w:fldCharType="end"/>
-      </w:r>
-      <w:bookmarkEnd w:id="16"/>
+      <w:fldSimple w:instr=" SEQ Figure \* ARABIC ">
+        <w:r>
+          <w:rPr>
+            <w:noProof/>
+          </w:rPr>
+          <w:t>8</w:t>
+        </w:r>
+      </w:fldSimple>
+      <w:bookmarkEnd w:id="13"/>
       <w:r>
         <w:rPr>
           <w:noProof/>
@@ -13479,7 +13688,15 @@
         <w:t>s within the service area</w:t>
       </w:r>
       <w:r>
-        <w:t>. We select the time period from a typical week from 7/15/2018 – 7/21/2018, when there was no major event like football games and extreme weather.</w:t>
+        <w:t xml:space="preserve">. We select the </w:t>
+      </w:r>
+      <w:proofErr w:type="gramStart"/>
+      <w:r>
+        <w:t>time period</w:t>
+      </w:r>
+      <w:proofErr w:type="gramEnd"/>
+      <w:r>
+        <w:t xml:space="preserve"> from a typical week from 7/15/2018 – 7/21/2018, when there was no major event like football games and extreme weather.</w:t>
       </w:r>
       <w:r>
         <w:t xml:space="preserve"> </w:t>
@@ -13491,10 +13708,18 @@
         <w:t xml:space="preserve">observe </w:t>
       </w:r>
       <w:r>
-        <w:t xml:space="preserve">the spatial distribution of the waiting time is highly similar </w:t>
-      </w:r>
-      <w:r>
-        <w:t xml:space="preserve">to the results for route 2: </w:t>
+        <w:t xml:space="preserve">the spatial distribution of the waiting time is highly </w:t>
+      </w:r>
+      <w:proofErr w:type="gramStart"/>
+      <w:r>
+        <w:t xml:space="preserve">similar </w:t>
+      </w:r>
+      <w:r>
+        <w:t>to</w:t>
+      </w:r>
+      <w:proofErr w:type="gramEnd"/>
+      <w:r>
+        <w:t xml:space="preserve"> the results for route 2: </w:t>
       </w:r>
       <w:r>
         <w:t xml:space="preserve">the standard service sections have higher waiting time while the sections with frequent services have lower waiting time. </w:t>
@@ -13819,32 +14044,19 @@
         <w:pStyle w:val="TimesNewRoman"/>
         <w:jc w:val="center"/>
       </w:pPr>
-      <w:bookmarkStart w:id="17" w:name="_Ref16255992"/>
+      <w:bookmarkStart w:id="14" w:name="_Ref16255992"/>
       <w:r>
         <w:t xml:space="preserve">Figure </w:t>
       </w:r>
-      <w:r>
-        <w:fldChar w:fldCharType="begin"/>
-      </w:r>
-      <w:r>
-        <w:instrText xml:space="preserve"> SEQ Figure \* ARABIC </w:instrText>
-      </w:r>
-      <w:r>
-        <w:fldChar w:fldCharType="separate"/>
-      </w:r>
-      <w:r>
-        <w:rPr>
-          <w:noProof/>
-        </w:rPr>
-        <w:t>9</w:t>
-      </w:r>
-      <w:r>
-        <w:rPr>
-          <w:noProof/>
-        </w:rPr>
-        <w:fldChar w:fldCharType="end"/>
-      </w:r>
-      <w:bookmarkEnd w:id="17"/>
+      <w:fldSimple w:instr=" SEQ Figure \* ARABIC ">
+        <w:r>
+          <w:rPr>
+            <w:noProof/>
+          </w:rPr>
+          <w:t>9</w:t>
+        </w:r>
+      </w:fldSimple>
+      <w:bookmarkEnd w:id="14"/>
       <w:r>
         <w:rPr>
           <w:noProof/>
@@ -15335,7 +15547,7 @@
 </file>
 
 <file path=word/endnotes.xml><?xml version="1.0" encoding="utf-8"?>
-<w:endnotes xmlns:wpc="http://schemas.microsoft.com/office/word/2010/wordprocessingCanvas" xmlns:cx="http://schemas.microsoft.com/office/drawing/2014/chartex" xmlns:cx1="http://schemas.microsoft.com/office/drawing/2015/9/8/chartex" xmlns:mc="http://schemas.openxmlformats.org/markup-compatibility/2006" xmlns:o="urn:schemas-microsoft-com:office:office" xmlns:r="http://schemas.openxmlformats.org/officeDocument/2006/relationships" xmlns:m="http://schemas.openxmlformats.org/officeDocument/2006/math" xmlns:v="urn:schemas-microsoft-com:vml" xmlns:wp14="http://schemas.microsoft.com/office/word/2010/wordprocessingDrawing" xmlns:wp="http://schemas.openxmlformats.org/drawingml/2006/wordprocessingDrawing" xmlns:w10="urn:schemas-microsoft-com:office:word" xmlns:w="http://schemas.openxmlformats.org/wordprocessingml/2006/main" xmlns:w14="http://schemas.microsoft.com/office/word/2010/wordml" xmlns:w15="http://schemas.microsoft.com/office/word/2012/wordml" xmlns:w16se="http://schemas.microsoft.com/office/word/2015/wordml/symex" xmlns:wpg="http://schemas.microsoft.com/office/word/2010/wordprocessingGroup" xmlns:wpi="http://schemas.microsoft.com/office/word/2010/wordprocessingInk" xmlns:wne="http://schemas.microsoft.com/office/word/2006/wordml" xmlns:wps="http://schemas.microsoft.com/office/word/2010/wordprocessingShape" mc:Ignorable="w14 w15 w16se wp14">
+<w:endnotes xmlns:wpc="http://schemas.microsoft.com/office/word/2010/wordprocessingCanvas" xmlns:cx="http://schemas.microsoft.com/office/drawing/2014/chartex" xmlns:cx1="http://schemas.microsoft.com/office/drawing/2015/9/8/chartex" xmlns:cx2="http://schemas.microsoft.com/office/drawing/2015/10/21/chartex" xmlns:cx3="http://schemas.microsoft.com/office/drawing/2016/5/9/chartex" xmlns:cx4="http://schemas.microsoft.com/office/drawing/2016/5/10/chartex" xmlns:cx5="http://schemas.microsoft.com/office/drawing/2016/5/11/chartex" xmlns:cx6="http://schemas.microsoft.com/office/drawing/2016/5/12/chartex" xmlns:cx7="http://schemas.microsoft.com/office/drawing/2016/5/13/chartex" xmlns:cx8="http://schemas.microsoft.com/office/drawing/2016/5/14/chartex" xmlns:mc="http://schemas.openxmlformats.org/markup-compatibility/2006" xmlns:aink="http://schemas.microsoft.com/office/drawing/2016/ink" xmlns:am3d="http://schemas.microsoft.com/office/drawing/2017/model3d" xmlns:o="urn:schemas-microsoft-com:office:office" xmlns:r="http://schemas.openxmlformats.org/officeDocument/2006/relationships" xmlns:m="http://schemas.openxmlformats.org/officeDocument/2006/math" xmlns:v="urn:schemas-microsoft-com:vml" xmlns:wp14="http://schemas.microsoft.com/office/word/2010/wordprocessingDrawing" xmlns:wp="http://schemas.openxmlformats.org/drawingml/2006/wordprocessingDrawing" xmlns:w10="urn:schemas-microsoft-com:office:word" xmlns:w="http://schemas.openxmlformats.org/wordprocessingml/2006/main" xmlns:w14="http://schemas.microsoft.com/office/word/2010/wordml" xmlns:w15="http://schemas.microsoft.com/office/word/2012/wordml" xmlns:w16cex="http://schemas.microsoft.com/office/word/2018/wordml/cex" xmlns:w16cid="http://schemas.microsoft.com/office/word/2016/wordml/cid" xmlns:w16="http://schemas.microsoft.com/office/word/2018/wordml" xmlns:w16se="http://schemas.microsoft.com/office/word/2015/wordml/symex" xmlns:wpg="http://schemas.microsoft.com/office/word/2010/wordprocessingGroup" xmlns:wpi="http://schemas.microsoft.com/office/word/2010/wordprocessingInk" xmlns:wne="http://schemas.microsoft.com/office/word/2006/wordml" xmlns:wps="http://schemas.microsoft.com/office/word/2010/wordprocessingShape" mc:Ignorable="w14 w15 w16se w16cid w16 w16cex wp14">
   <w:endnote w:type="separator" w:id="-1">
     <w:p>
       <w:pPr>
@@ -15360,7 +15572,7 @@
 </file>
 
 <file path=word/footnotes.xml><?xml version="1.0" encoding="utf-8"?>
-<w:footnotes xmlns:wpc="http://schemas.microsoft.com/office/word/2010/wordprocessingCanvas" xmlns:cx="http://schemas.microsoft.com/office/drawing/2014/chartex" xmlns:cx1="http://schemas.microsoft.com/office/drawing/2015/9/8/chartex" xmlns:mc="http://schemas.openxmlformats.org/markup-compatibility/2006" xmlns:o="urn:schemas-microsoft-com:office:office" xmlns:r="http://schemas.openxmlformats.org/officeDocument/2006/relationships" xmlns:m="http://schemas.openxmlformats.org/officeDocument/2006/math" xmlns:v="urn:schemas-microsoft-com:vml" xmlns:wp14="http://schemas.microsoft.com/office/word/2010/wordprocessingDrawing" xmlns:wp="http://schemas.openxmlformats.org/drawingml/2006/wordprocessingDrawing" xmlns:w10="urn:schemas-microsoft-com:office:word" xmlns:w="http://schemas.openxmlformats.org/wordprocessingml/2006/main" xmlns:w14="http://schemas.microsoft.com/office/word/2010/wordml" xmlns:w15="http://schemas.microsoft.com/office/word/2012/wordml" xmlns:w16se="http://schemas.microsoft.com/office/word/2015/wordml/symex" xmlns:wpg="http://schemas.microsoft.com/office/word/2010/wordprocessingGroup" xmlns:wpi="http://schemas.microsoft.com/office/word/2010/wordprocessingInk" xmlns:wne="http://schemas.microsoft.com/office/word/2006/wordml" xmlns:wps="http://schemas.microsoft.com/office/word/2010/wordprocessingShape" mc:Ignorable="w14 w15 w16se wp14">
+<w:footnotes xmlns:wpc="http://schemas.microsoft.com/office/word/2010/wordprocessingCanvas" xmlns:cx="http://schemas.microsoft.com/office/drawing/2014/chartex" xmlns:cx1="http://schemas.microsoft.com/office/drawing/2015/9/8/chartex" xmlns:cx2="http://schemas.microsoft.com/office/drawing/2015/10/21/chartex" xmlns:cx3="http://schemas.microsoft.com/office/drawing/2016/5/9/chartex" xmlns:cx4="http://schemas.microsoft.com/office/drawing/2016/5/10/chartex" xmlns:cx5="http://schemas.microsoft.com/office/drawing/2016/5/11/chartex" xmlns:cx6="http://schemas.microsoft.com/office/drawing/2016/5/12/chartex" xmlns:cx7="http://schemas.microsoft.com/office/drawing/2016/5/13/chartex" xmlns:cx8="http://schemas.microsoft.com/office/drawing/2016/5/14/chartex" xmlns:mc="http://schemas.openxmlformats.org/markup-compatibility/2006" xmlns:aink="http://schemas.microsoft.com/office/drawing/2016/ink" xmlns:am3d="http://schemas.microsoft.com/office/drawing/2017/model3d" xmlns:o="urn:schemas-microsoft-com:office:office" xmlns:r="http://schemas.openxmlformats.org/officeDocument/2006/relationships" xmlns:m="http://schemas.openxmlformats.org/officeDocument/2006/math" xmlns:v="urn:schemas-microsoft-com:vml" xmlns:wp14="http://schemas.microsoft.com/office/word/2010/wordprocessingDrawing" xmlns:wp="http://schemas.openxmlformats.org/drawingml/2006/wordprocessingDrawing" xmlns:w10="urn:schemas-microsoft-com:office:word" xmlns:w="http://schemas.openxmlformats.org/wordprocessingml/2006/main" xmlns:w14="http://schemas.microsoft.com/office/word/2010/wordml" xmlns:w15="http://schemas.microsoft.com/office/word/2012/wordml" xmlns:w16cex="http://schemas.microsoft.com/office/word/2018/wordml/cex" xmlns:w16cid="http://schemas.microsoft.com/office/word/2016/wordml/cid" xmlns:w16="http://schemas.microsoft.com/office/word/2018/wordml" xmlns:w16se="http://schemas.microsoft.com/office/word/2015/wordml/symex" xmlns:wpg="http://schemas.microsoft.com/office/word/2010/wordprocessingGroup" xmlns:wpi="http://schemas.microsoft.com/office/word/2010/wordprocessingInk" xmlns:wne="http://schemas.microsoft.com/office/word/2006/wordml" xmlns:wps="http://schemas.microsoft.com/office/word/2010/wordprocessingShape" mc:Ignorable="w14 w15 w16se w16cid w16 w16cex wp14">
   <w:footnote w:type="separator" w:id="-1">
     <w:p>
       <w:pPr>
@@ -15428,7 +15640,7 @@
 </file>
 
 <file path=word/numbering.xml><?xml version="1.0" encoding="utf-8"?>
-<w:numbering xmlns:wpc="http://schemas.microsoft.com/office/word/2010/wordprocessingCanvas" xmlns:cx="http://schemas.microsoft.com/office/drawing/2014/chartex" xmlns:cx1="http://schemas.microsoft.com/office/drawing/2015/9/8/chartex" xmlns:mc="http://schemas.openxmlformats.org/markup-compatibility/2006" xmlns:o="urn:schemas-microsoft-com:office:office" xmlns:r="http://schemas.openxmlformats.org/officeDocument/2006/relationships" xmlns:m="http://schemas.openxmlformats.org/officeDocument/2006/math" xmlns:v="urn:schemas-microsoft-com:vml" xmlns:wp14="http://schemas.microsoft.com/office/word/2010/wordprocessingDrawing" xmlns:wp="http://schemas.openxmlformats.org/drawingml/2006/wordprocessingDrawing" xmlns:w10="urn:schemas-microsoft-com:office:word" xmlns:w="http://schemas.openxmlformats.org/wordprocessingml/2006/main" xmlns:w14="http://schemas.microsoft.com/office/word/2010/wordml" xmlns:w15="http://schemas.microsoft.com/office/word/2012/wordml" xmlns:w16se="http://schemas.microsoft.com/office/word/2015/wordml/symex" xmlns:wpg="http://schemas.microsoft.com/office/word/2010/wordprocessingGroup" xmlns:wpi="http://schemas.microsoft.com/office/word/2010/wordprocessingInk" xmlns:wne="http://schemas.microsoft.com/office/word/2006/wordml" xmlns:wps="http://schemas.microsoft.com/office/word/2010/wordprocessingShape" mc:Ignorable="w14 w15 w16se wp14">
+<w:numbering xmlns:wpc="http://schemas.microsoft.com/office/word/2010/wordprocessingCanvas" xmlns:cx="http://schemas.microsoft.com/office/drawing/2014/chartex" xmlns:cx1="http://schemas.microsoft.com/office/drawing/2015/9/8/chartex" xmlns:cx2="http://schemas.microsoft.com/office/drawing/2015/10/21/chartex" xmlns:cx3="http://schemas.microsoft.com/office/drawing/2016/5/9/chartex" xmlns:cx4="http://schemas.microsoft.com/office/drawing/2016/5/10/chartex" xmlns:cx5="http://schemas.microsoft.com/office/drawing/2016/5/11/chartex" xmlns:cx6="http://schemas.microsoft.com/office/drawing/2016/5/12/chartex" xmlns:cx7="http://schemas.microsoft.com/office/drawing/2016/5/13/chartex" xmlns:cx8="http://schemas.microsoft.com/office/drawing/2016/5/14/chartex" xmlns:mc="http://schemas.openxmlformats.org/markup-compatibility/2006" xmlns:aink="http://schemas.microsoft.com/office/drawing/2016/ink" xmlns:am3d="http://schemas.microsoft.com/office/drawing/2017/model3d" xmlns:o="urn:schemas-microsoft-com:office:office" xmlns:r="http://schemas.openxmlformats.org/officeDocument/2006/relationships" xmlns:m="http://schemas.openxmlformats.org/officeDocument/2006/math" xmlns:v="urn:schemas-microsoft-com:vml" xmlns:wp14="http://schemas.microsoft.com/office/word/2010/wordprocessingDrawing" xmlns:wp="http://schemas.openxmlformats.org/drawingml/2006/wordprocessingDrawing" xmlns:w10="urn:schemas-microsoft-com:office:word" xmlns:w="http://schemas.openxmlformats.org/wordprocessingml/2006/main" xmlns:w14="http://schemas.microsoft.com/office/word/2010/wordml" xmlns:w15="http://schemas.microsoft.com/office/word/2012/wordml" xmlns:w16cex="http://schemas.microsoft.com/office/word/2018/wordml/cex" xmlns:w16cid="http://schemas.microsoft.com/office/word/2016/wordml/cid" xmlns:w16="http://schemas.microsoft.com/office/word/2018/wordml" xmlns:w16se="http://schemas.microsoft.com/office/word/2015/wordml/symex" xmlns:wpg="http://schemas.microsoft.com/office/word/2010/wordprocessingGroup" xmlns:wpi="http://schemas.microsoft.com/office/word/2010/wordprocessingInk" xmlns:wne="http://schemas.microsoft.com/office/word/2006/wordml" xmlns:wps="http://schemas.microsoft.com/office/word/2010/wordprocessingShape" mc:Ignorable="w14 w15 w16se w16cid w16 w16cex wp14">
   <w:abstractNum w:abstractNumId="0" w15:restartNumberingAfterBreak="0">
     <w:nsid w:val="0ED115FB"/>
     <w:multiLevelType w:val="multilevel"/>
@@ -17769,7 +17981,7 @@
 </file>
 
 <file path=word/styles.xml><?xml version="1.0" encoding="utf-8"?>
-<w:styles xmlns:mc="http://schemas.openxmlformats.org/markup-compatibility/2006" xmlns:r="http://schemas.openxmlformats.org/officeDocument/2006/relationships" xmlns:w="http://schemas.openxmlformats.org/wordprocessingml/2006/main" xmlns:w14="http://schemas.microsoft.com/office/word/2010/wordml" xmlns:w15="http://schemas.microsoft.com/office/word/2012/wordml" xmlns:w16se="http://schemas.microsoft.com/office/word/2015/wordml/symex" mc:Ignorable="w14 w15 w16se">
+<w:styles xmlns:mc="http://schemas.openxmlformats.org/markup-compatibility/2006" xmlns:r="http://schemas.openxmlformats.org/officeDocument/2006/relationships" xmlns:w="http://schemas.openxmlformats.org/wordprocessingml/2006/main" xmlns:w14="http://schemas.microsoft.com/office/word/2010/wordml" xmlns:w15="http://schemas.microsoft.com/office/word/2012/wordml" xmlns:w16cex="http://schemas.microsoft.com/office/word/2018/wordml/cex" xmlns:w16cid="http://schemas.microsoft.com/office/word/2016/wordml/cid" xmlns:w16="http://schemas.microsoft.com/office/word/2018/wordml" xmlns:w16se="http://schemas.microsoft.com/office/word/2015/wordml/symex" mc:Ignorable="w14 w15 w16se w16cid w16 w16cex">
   <w:docDefaults>
     <w:rPrDefault>
       <w:rPr>
@@ -17785,7 +17997,7 @@
       </w:pPr>
     </w:pPrDefault>
   </w:docDefaults>
-  <w:latentStyles w:defLockedState="0" w:defUIPriority="99" w:defSemiHidden="0" w:defUnhideWhenUsed="0" w:defQFormat="0" w:count="371">
+  <w:latentStyles w:defLockedState="0" w:defUIPriority="99" w:defSemiHidden="0" w:defUnhideWhenUsed="0" w:defQFormat="0" w:count="376">
     <w:lsdException w:name="Normal" w:uiPriority="0" w:qFormat="1"/>
     <w:lsdException w:name="heading 1" w:uiPriority="9" w:qFormat="1"/>
     <w:lsdException w:name="heading 2" w:semiHidden="1" w:uiPriority="9" w:unhideWhenUsed="1" w:qFormat="1"/>
@@ -17891,7 +18103,6 @@
     <w:lsdException w:name="HTML Sample" w:semiHidden="1" w:unhideWhenUsed="1"/>
     <w:lsdException w:name="HTML Typewriter" w:semiHidden="1" w:unhideWhenUsed="1"/>
     <w:lsdException w:name="HTML Variable" w:semiHidden="1" w:unhideWhenUsed="1"/>
-    <w:lsdException w:name="Normal Table" w:semiHidden="1" w:unhideWhenUsed="1"/>
     <w:lsdException w:name="annotation subject" w:semiHidden="1" w:unhideWhenUsed="1"/>
     <w:lsdException w:name="No List" w:semiHidden="1" w:unhideWhenUsed="1"/>
     <w:lsdException w:name="Outline List 1" w:semiHidden="1" w:unhideWhenUsed="1"/>
@@ -17934,11 +18145,8 @@
     <w:lsdException w:name="Table Contemporary" w:semiHidden="1" w:unhideWhenUsed="1"/>
     <w:lsdException w:name="Table Elegant" w:semiHidden="1" w:unhideWhenUsed="1"/>
     <w:lsdException w:name="Table Professional" w:semiHidden="1" w:unhideWhenUsed="1"/>
-    <w:lsdException w:name="Table Subtle 1" w:semiHidden="1" w:unhideWhenUsed="1"/>
     <w:lsdException w:name="Table Subtle 2" w:semiHidden="1" w:unhideWhenUsed="1"/>
     <w:lsdException w:name="Table Web 1" w:semiHidden="1" w:unhideWhenUsed="1"/>
-    <w:lsdException w:name="Table Web 2" w:semiHidden="1" w:unhideWhenUsed="1"/>
-    <w:lsdException w:name="Table Web 3" w:semiHidden="1" w:unhideWhenUsed="1"/>
     <w:lsdException w:name="Balloon Text" w:semiHidden="1" w:unhideWhenUsed="1"/>
     <w:lsdException w:name="Table Grid" w:uiPriority="39"/>
     <w:lsdException w:name="Table Theme" w:semiHidden="1" w:unhideWhenUsed="1"/>
@@ -18157,6 +18365,11 @@
     <w:lsdException w:name="List Table 5 Dark Accent 6" w:uiPriority="50"/>
     <w:lsdException w:name="List Table 6 Colorful Accent 6" w:uiPriority="51"/>
     <w:lsdException w:name="List Table 7 Colorful Accent 6" w:uiPriority="52"/>
+    <w:lsdException w:name="Mention" w:semiHidden="1" w:unhideWhenUsed="1"/>
+    <w:lsdException w:name="Smart Hyperlink" w:semiHidden="1" w:unhideWhenUsed="1"/>
+    <w:lsdException w:name="Hashtag" w:semiHidden="1" w:unhideWhenUsed="1"/>
+    <w:lsdException w:name="Unresolved Mention" w:semiHidden="1" w:unhideWhenUsed="1"/>
+    <w:lsdException w:name="Smart Link" w:semiHidden="1" w:unhideWhenUsed="1"/>
   </w:latentStyles>
   <w:style w:type="paragraph" w:default="1" w:styleId="Normal">
     <w:name w:val="Normal"/>

</xml_diff>